<commit_message>
Solver working now, began Adiabatic Flame Temp
Composition solver working now. Began implementation of Adiabatic Flame temp solver (loop in main.m)
</commit_message>
<xml_diff>
--- a/Chemical Equilibrium Project Outline.docx
+++ b/Chemical Equilibrium Project Outline.docx
@@ -220,25 +220,7 @@
           <w:rPr>
             <w:rFonts w:ascii="Cambria Math" w:hAnsi="Cambria Math"/>
           </w:rPr>
-          <m:t>O, OH, O, H</m:t>
-        </m:r>
-        <m:r>
-          <w:rPr>
-            <w:rFonts w:ascii="Cambria Math" w:hAnsi="Cambria Math"/>
-          </w:rPr>
-          <m:t xml:space="preserve">, </m:t>
-        </m:r>
-        <m:r>
-          <w:rPr>
-            <w:rFonts w:ascii="Cambria Math" w:hAnsi="Cambria Math"/>
-          </w:rPr>
-          <m:t>NO</m:t>
-        </m:r>
-        <m:r>
-          <w:rPr>
-            <w:rFonts w:ascii="Cambria Math" w:hAnsi="Cambria Math"/>
-          </w:rPr>
-          <m:t>, and Ne</m:t>
+          <m:t>O, OH, O, H, NO, and Ne</m:t>
         </m:r>
       </m:oMath>
     </w:p>
@@ -418,15 +400,7 @@
                   <w:sz w:val="20"/>
                   <w:szCs w:val="20"/>
                 </w:rPr>
-                <m:t>+3.7</m:t>
-              </m:r>
-              <m:r>
-                <w:rPr>
-                  <w:rFonts w:ascii="Cambria Math" w:hAnsi="Cambria Math"/>
-                  <w:sz w:val="20"/>
-                  <w:szCs w:val="20"/>
-                </w:rPr>
-                <m:t>6</m:t>
+                <m:t>+3.76</m:t>
               </m:r>
               <m:sSub>
                 <m:sSubPr>
@@ -508,15 +482,7 @@
               <w:sz w:val="20"/>
               <w:szCs w:val="20"/>
             </w:rPr>
-            <m:t>Ne</m:t>
-          </m:r>
-          <m:r>
-            <w:rPr>
-              <w:rFonts w:ascii="Cambria Math" w:hAnsi="Cambria Math"/>
-              <w:sz w:val="20"/>
-              <w:szCs w:val="20"/>
-            </w:rPr>
-            <m:t>→</m:t>
+            <m:t>Ne→</m:t>
           </m:r>
           <m:sSub>
             <m:sSubPr>
@@ -908,15 +874,7 @@
               <w:sz w:val="20"/>
               <w:szCs w:val="20"/>
             </w:rPr>
-            <m:t>O</m:t>
-          </m:r>
-          <m:r>
-            <w:rPr>
-              <w:rFonts w:ascii="Cambria Math" w:hAnsi="Cambria Math"/>
-              <w:sz w:val="20"/>
-              <w:szCs w:val="20"/>
-            </w:rPr>
-            <m:t>+</m:t>
+            <m:t>O+</m:t>
           </m:r>
           <m:sSub>
             <m:sSubPr>
@@ -1076,15 +1034,7 @@
               <w:sz w:val="20"/>
               <w:szCs w:val="20"/>
             </w:rPr>
-            <m:t>NO</m:t>
-          </m:r>
-          <m:r>
-            <w:rPr>
-              <w:rFonts w:ascii="Cambria Math" w:hAnsi="Cambria Math"/>
-              <w:sz w:val="20"/>
-              <w:szCs w:val="20"/>
-            </w:rPr>
-            <m:t>+</m:t>
+            <m:t>NO+</m:t>
           </m:r>
           <m:sSub>
             <m:sSubPr>
@@ -1735,15 +1685,7 @@
             <w:sz w:val="20"/>
             <w:szCs w:val="20"/>
           </w:rPr>
-          <m:t>ϕ=</m:t>
-        </m:r>
-        <m:r>
-          <w:rPr>
-            <w:rFonts w:ascii="Cambria Math" w:eastAsiaTheme="minorEastAsia" w:hAnsi="Cambria Math"/>
-            <w:sz w:val="20"/>
-            <w:szCs w:val="20"/>
-          </w:rPr>
-          <m:t>0.8</m:t>
+          <m:t>ϕ=0.8</m:t>
         </m:r>
       </m:oMath>
     </w:p>
@@ -1837,11 +1779,19 @@
           <w:rFonts w:eastAsiaTheme="minorEastAsia"/>
         </w:rPr>
       </w:pPr>
+      <w:proofErr w:type="gramStart"/>
       <w:r>
         <w:rPr>
           <w:rFonts w:eastAsiaTheme="minorEastAsia"/>
         </w:rPr>
-        <w:t xml:space="preserve">So </w:t>
+        <w:t>So</w:t>
+      </w:r>
+      <w:proofErr w:type="gramEnd"/>
+      <w:r>
+        <w:rPr>
+          <w:rFonts w:eastAsiaTheme="minorEastAsia"/>
+        </w:rPr>
+        <w:t xml:space="preserve"> </w:t>
       </w:r>
       <w:r>
         <w:rPr>
@@ -2502,13 +2452,7 @@
             <w:rPr>
               <w:rFonts w:ascii="Cambria Math" w:eastAsiaTheme="minorEastAsia" w:hAnsi="Cambria Math"/>
             </w:rPr>
-            <m:t>→</m:t>
-          </m:r>
-          <m:r>
-            <w:rPr>
-              <w:rFonts w:ascii="Cambria Math" w:eastAsiaTheme="minorEastAsia" w:hAnsi="Cambria Math"/>
-            </w:rPr>
-            <m:t>O</m:t>
+            <m:t>→O</m:t>
           </m:r>
         </m:oMath>
       </m:oMathPara>
@@ -4095,7 +4039,21 @@
         <w:rPr>
           <w:rFonts w:eastAsiaTheme="minorEastAsia"/>
         </w:rPr>
-        <w:t xml:space="preserve"> so write 4 atom conservation equations.</w:t>
+        <w:t xml:space="preserve"> </w:t>
+      </w:r>
+      <w:proofErr w:type="gramStart"/>
+      <w:r>
+        <w:rPr>
+          <w:rFonts w:eastAsiaTheme="minorEastAsia"/>
+        </w:rPr>
+        <w:t>so</w:t>
+      </w:r>
+      <w:proofErr w:type="gramEnd"/>
+      <w:r>
+        <w:rPr>
+          <w:rFonts w:eastAsiaTheme="minorEastAsia"/>
+        </w:rPr>
+        <w:t xml:space="preserve"> write 4 atom conservation equations.</w:t>
       </w:r>
     </w:p>
     <w:p>
@@ -4347,25 +4305,7 @@
             <w:rPr>
               <w:rFonts w:ascii="Cambria Math" w:eastAsiaTheme="minorEastAsia" w:hAnsi="Cambria Math"/>
             </w:rPr>
-            <m:t>=</m:t>
-          </m:r>
-          <m:r>
-            <w:rPr>
-              <w:rFonts w:ascii="Cambria Math" w:eastAsiaTheme="minorEastAsia" w:hAnsi="Cambria Math"/>
-            </w:rPr>
-            <m:t>3.76</m:t>
-          </m:r>
-          <m:r>
-            <w:rPr>
-              <w:rFonts w:ascii="Cambria Math" w:eastAsiaTheme="minorEastAsia" w:hAnsi="Cambria Math"/>
-            </w:rPr>
-            <m:t>=</m:t>
-          </m:r>
-          <m:r>
-            <w:rPr>
-              <w:rFonts w:ascii="Cambria Math" w:eastAsiaTheme="minorEastAsia" w:hAnsi="Cambria Math"/>
-            </w:rPr>
-            <m:t>2</m:t>
+            <m:t>=3.76=2</m:t>
           </m:r>
           <m:sSub>
             <m:sSubPr>
@@ -4486,13 +4426,7 @@
             <w:rPr>
               <w:rFonts w:ascii="Cambria Math" w:eastAsiaTheme="minorEastAsia" w:hAnsi="Cambria Math"/>
             </w:rPr>
-            <m:t>=1=</m:t>
-          </m:r>
-          <m:r>
-            <w:rPr>
-              <w:rFonts w:ascii="Cambria Math" w:eastAsiaTheme="minorEastAsia" w:hAnsi="Cambria Math"/>
-            </w:rPr>
-            <m:t>2</m:t>
+            <m:t>=1=2</m:t>
           </m:r>
           <m:sSub>
             <m:sSubPr>
@@ -8116,6 +8050,2018 @@
         </w:rPr>
         <w:t>!</w:t>
       </w:r>
+    </w:p>
+    <w:p>
+      <w:pPr>
+        <w:rPr>
+          <w:rFonts w:eastAsiaTheme="minorEastAsia"/>
+        </w:rPr>
+      </w:pPr>
+    </w:p>
+    <w:p>
+      <w:pPr>
+        <w:rPr>
+          <w:rFonts w:eastAsiaTheme="minorEastAsia"/>
+        </w:rPr>
+      </w:pPr>
+      <w:r>
+        <w:rPr>
+          <w:rFonts w:eastAsiaTheme="minorEastAsia"/>
+          <w:b/>
+          <w:bCs/>
+        </w:rPr>
+        <w:t>Adiabatic Flame Temperature:</w:t>
+      </w:r>
+    </w:p>
+    <w:p>
+      <w:pPr>
+        <w:rPr>
+          <w:rFonts w:eastAsiaTheme="minorEastAsia"/>
+        </w:rPr>
+      </w:pPr>
+      <m:oMathPara>
+        <m:oMath>
+          <m:nary>
+            <m:naryPr>
+              <m:chr m:val="∑"/>
+              <m:supHide m:val="1"/>
+              <m:ctrlPr>
+                <w:rPr>
+                  <w:rFonts w:ascii="Cambria Math" w:eastAsiaTheme="minorEastAsia" w:hAnsi="Cambria Math"/>
+                  <w:i/>
+                </w:rPr>
+              </m:ctrlPr>
+            </m:naryPr>
+            <m:sub>
+              <m:r>
+                <w:rPr>
+                  <w:rFonts w:ascii="Cambria Math" w:eastAsiaTheme="minorEastAsia" w:hAnsi="Cambria Math"/>
+                </w:rPr>
+                <m:t>prod</m:t>
+              </m:r>
+            </m:sub>
+            <m:sup/>
+            <m:e>
+              <m:sSub>
+                <m:sSubPr>
+                  <m:ctrlPr>
+                    <w:rPr>
+                      <w:rFonts w:ascii="Cambria Math" w:eastAsiaTheme="minorEastAsia" w:hAnsi="Cambria Math"/>
+                      <w:i/>
+                    </w:rPr>
+                  </m:ctrlPr>
+                </m:sSubPr>
+                <m:e>
+                  <m:r>
+                    <w:rPr>
+                      <w:rFonts w:ascii="Cambria Math" w:eastAsiaTheme="minorEastAsia" w:hAnsi="Cambria Math"/>
+                    </w:rPr>
+                    <m:t>n</m:t>
+                  </m:r>
+                </m:e>
+                <m:sub>
+                  <m:r>
+                    <w:rPr>
+                      <w:rFonts w:ascii="Cambria Math" w:eastAsiaTheme="minorEastAsia" w:hAnsi="Cambria Math"/>
+                    </w:rPr>
+                    <m:t>i</m:t>
+                  </m:r>
+                </m:sub>
+              </m:sSub>
+              <m:d>
+                <m:dPr>
+                  <m:begChr m:val="["/>
+                  <m:endChr m:val="]"/>
+                  <m:ctrlPr>
+                    <w:rPr>
+                      <w:rFonts w:ascii="Cambria Math" w:eastAsiaTheme="minorEastAsia" w:hAnsi="Cambria Math"/>
+                      <w:i/>
+                    </w:rPr>
+                  </m:ctrlPr>
+                </m:dPr>
+                <m:e>
+                  <m:d>
+                    <m:dPr>
+                      <m:ctrlPr>
+                        <w:rPr>
+                          <w:rFonts w:ascii="Cambria Math" w:eastAsiaTheme="minorEastAsia" w:hAnsi="Cambria Math"/>
+                          <w:i/>
+                        </w:rPr>
+                      </m:ctrlPr>
+                    </m:dPr>
+                    <m:e>
+                      <m:acc>
+                        <m:accPr>
+                          <m:chr m:val="̅"/>
+                          <m:ctrlPr>
+                            <w:rPr>
+                              <w:rFonts w:ascii="Cambria Math" w:eastAsiaTheme="minorEastAsia" w:hAnsi="Cambria Math"/>
+                              <w:i/>
+                            </w:rPr>
+                          </m:ctrlPr>
+                        </m:accPr>
+                        <m:e>
+                          <m:sSub>
+                            <m:sSubPr>
+                              <m:ctrlPr>
+                                <w:rPr>
+                                  <w:rFonts w:ascii="Cambria Math" w:eastAsiaTheme="minorEastAsia" w:hAnsi="Cambria Math"/>
+                                  <w:i/>
+                                </w:rPr>
+                              </m:ctrlPr>
+                            </m:sSubPr>
+                            <m:e>
+                              <m:r>
+                                <w:rPr>
+                                  <w:rFonts w:ascii="Cambria Math" w:eastAsiaTheme="minorEastAsia" w:hAnsi="Cambria Math"/>
+                                </w:rPr>
+                                <m:t>h</m:t>
+                              </m:r>
+                            </m:e>
+                            <m:sub>
+                              <m:sSub>
+                                <m:sSubPr>
+                                  <m:ctrlPr>
+                                    <w:rPr>
+                                      <w:rFonts w:ascii="Cambria Math" w:eastAsiaTheme="minorEastAsia" w:hAnsi="Cambria Math"/>
+                                      <w:i/>
+                                    </w:rPr>
+                                  </m:ctrlPr>
+                                </m:sSubPr>
+                                <m:e>
+                                  <m:r>
+                                    <w:rPr>
+                                      <w:rFonts w:ascii="Cambria Math" w:eastAsiaTheme="minorEastAsia" w:hAnsi="Cambria Math"/>
+                                    </w:rPr>
+                                    <m:t>T</m:t>
+                                  </m:r>
+                                </m:e>
+                                <m:sub>
+                                  <m:r>
+                                    <w:rPr>
+                                      <w:rFonts w:ascii="Cambria Math" w:eastAsiaTheme="minorEastAsia" w:hAnsi="Cambria Math"/>
+                                    </w:rPr>
+                                    <m:t>ad</m:t>
+                                  </m:r>
+                                </m:sub>
+                              </m:sSub>
+                            </m:sub>
+                          </m:sSub>
+                        </m:e>
+                      </m:acc>
+                      <m:r>
+                        <w:rPr>
+                          <w:rFonts w:ascii="Cambria Math" w:eastAsiaTheme="minorEastAsia" w:hAnsi="Cambria Math"/>
+                        </w:rPr>
+                        <m:t>-</m:t>
+                      </m:r>
+                      <m:acc>
+                        <m:accPr>
+                          <m:chr m:val="̅"/>
+                          <m:ctrlPr>
+                            <w:rPr>
+                              <w:rFonts w:ascii="Cambria Math" w:eastAsiaTheme="minorEastAsia" w:hAnsi="Cambria Math"/>
+                              <w:i/>
+                            </w:rPr>
+                          </m:ctrlPr>
+                        </m:accPr>
+                        <m:e>
+                          <m:sSub>
+                            <m:sSubPr>
+                              <m:ctrlPr>
+                                <w:rPr>
+                                  <w:rFonts w:ascii="Cambria Math" w:eastAsiaTheme="minorEastAsia" w:hAnsi="Cambria Math"/>
+                                  <w:i/>
+                                </w:rPr>
+                              </m:ctrlPr>
+                            </m:sSubPr>
+                            <m:e>
+                              <m:r>
+                                <w:rPr>
+                                  <w:rFonts w:ascii="Cambria Math" w:eastAsiaTheme="minorEastAsia" w:hAnsi="Cambria Math"/>
+                                </w:rPr>
+                                <m:t>h</m:t>
+                              </m:r>
+                            </m:e>
+                            <m:sub>
+                              <m:sSub>
+                                <m:sSubPr>
+                                  <m:ctrlPr>
+                                    <w:rPr>
+                                      <w:rFonts w:ascii="Cambria Math" w:eastAsiaTheme="minorEastAsia" w:hAnsi="Cambria Math"/>
+                                      <w:i/>
+                                    </w:rPr>
+                                  </m:ctrlPr>
+                                </m:sSubPr>
+                                <m:e>
+                                  <m:r>
+                                    <w:rPr>
+                                      <w:rFonts w:ascii="Cambria Math" w:eastAsiaTheme="minorEastAsia" w:hAnsi="Cambria Math"/>
+                                    </w:rPr>
+                                    <m:t>T</m:t>
+                                  </m:r>
+                                </m:e>
+                                <m:sub>
+                                  <m:r>
+                                    <w:rPr>
+                                      <w:rFonts w:ascii="Cambria Math" w:eastAsiaTheme="minorEastAsia" w:hAnsi="Cambria Math"/>
+                                    </w:rPr>
+                                    <m:t>ref</m:t>
+                                  </m:r>
+                                </m:sub>
+                              </m:sSub>
+                            </m:sub>
+                          </m:sSub>
+                        </m:e>
+                      </m:acc>
+                    </m:e>
+                  </m:d>
+                  <m:r>
+                    <w:rPr>
+                      <w:rFonts w:ascii="Cambria Math" w:eastAsiaTheme="minorEastAsia" w:hAnsi="Cambria Math"/>
+                    </w:rPr>
+                    <m:t>+</m:t>
+                  </m:r>
+                  <m:r>
+                    <m:rPr>
+                      <m:sty m:val="p"/>
+                    </m:rPr>
+                    <w:rPr>
+                      <w:rFonts w:ascii="Cambria Math" w:eastAsiaTheme="minorEastAsia" w:hAnsi="Cambria Math"/>
+                    </w:rPr>
+                    <m:t>Δ</m:t>
+                  </m:r>
+                  <m:acc>
+                    <m:accPr>
+                      <m:chr m:val="̅"/>
+                      <m:ctrlPr>
+                        <w:rPr>
+                          <w:rFonts w:ascii="Cambria Math" w:eastAsiaTheme="minorEastAsia" w:hAnsi="Cambria Math"/>
+                          <w:i/>
+                        </w:rPr>
+                      </m:ctrlPr>
+                    </m:accPr>
+                    <m:e>
+                      <m:sSub>
+                        <m:sSubPr>
+                          <m:ctrlPr>
+                            <w:rPr>
+                              <w:rFonts w:ascii="Cambria Math" w:eastAsiaTheme="minorEastAsia" w:hAnsi="Cambria Math"/>
+                              <w:i/>
+                            </w:rPr>
+                          </m:ctrlPr>
+                        </m:sSubPr>
+                        <m:e>
+                          <m:r>
+                            <w:rPr>
+                              <w:rFonts w:ascii="Cambria Math" w:eastAsiaTheme="minorEastAsia" w:hAnsi="Cambria Math"/>
+                            </w:rPr>
+                            <m:t>h</m:t>
+                          </m:r>
+                        </m:e>
+                        <m:sub>
+                          <m:r>
+                            <w:rPr>
+                              <w:rFonts w:ascii="Cambria Math" w:eastAsiaTheme="minorEastAsia" w:hAnsi="Cambria Math"/>
+                            </w:rPr>
+                            <m:t>f,</m:t>
+                          </m:r>
+                          <m:sSub>
+                            <m:sSubPr>
+                              <m:ctrlPr>
+                                <w:rPr>
+                                  <w:rFonts w:ascii="Cambria Math" w:eastAsiaTheme="minorEastAsia" w:hAnsi="Cambria Math"/>
+                                  <w:i/>
+                                </w:rPr>
+                              </m:ctrlPr>
+                            </m:sSubPr>
+                            <m:e>
+                              <m:r>
+                                <w:rPr>
+                                  <w:rFonts w:ascii="Cambria Math" w:eastAsiaTheme="minorEastAsia" w:hAnsi="Cambria Math"/>
+                                </w:rPr>
+                                <m:t>T</m:t>
+                              </m:r>
+                            </m:e>
+                            <m:sub>
+                              <m:r>
+                                <w:rPr>
+                                  <w:rFonts w:ascii="Cambria Math" w:eastAsiaTheme="minorEastAsia" w:hAnsi="Cambria Math"/>
+                                </w:rPr>
+                                <m:t>ref</m:t>
+                              </m:r>
+                            </m:sub>
+                          </m:sSub>
+                        </m:sub>
+                      </m:sSub>
+                    </m:e>
+                  </m:acc>
+                </m:e>
+              </m:d>
+            </m:e>
+          </m:nary>
+          <m:r>
+            <w:rPr>
+              <w:rFonts w:ascii="Cambria Math" w:eastAsiaTheme="minorEastAsia" w:hAnsi="Cambria Math"/>
+            </w:rPr>
+            <m:t>=</m:t>
+          </m:r>
+          <m:nary>
+            <m:naryPr>
+              <m:chr m:val="∑"/>
+              <m:supHide m:val="1"/>
+              <m:ctrlPr>
+                <w:rPr>
+                  <w:rFonts w:ascii="Cambria Math" w:eastAsiaTheme="minorEastAsia" w:hAnsi="Cambria Math"/>
+                  <w:i/>
+                </w:rPr>
+              </m:ctrlPr>
+            </m:naryPr>
+            <m:sub>
+              <m:r>
+                <w:rPr>
+                  <w:rFonts w:ascii="Cambria Math" w:eastAsiaTheme="minorEastAsia" w:hAnsi="Cambria Math"/>
+                </w:rPr>
+                <m:t>rxnts</m:t>
+              </m:r>
+            </m:sub>
+            <m:sup/>
+            <m:e>
+              <m:sSub>
+                <m:sSubPr>
+                  <m:ctrlPr>
+                    <w:rPr>
+                      <w:rFonts w:ascii="Cambria Math" w:eastAsiaTheme="minorEastAsia" w:hAnsi="Cambria Math"/>
+                      <w:i/>
+                    </w:rPr>
+                  </m:ctrlPr>
+                </m:sSubPr>
+                <m:e>
+                  <m:r>
+                    <w:rPr>
+                      <w:rFonts w:ascii="Cambria Math" w:eastAsiaTheme="minorEastAsia" w:hAnsi="Cambria Math"/>
+                    </w:rPr>
+                    <m:t>n</m:t>
+                  </m:r>
+                </m:e>
+                <m:sub>
+                  <m:r>
+                    <w:rPr>
+                      <w:rFonts w:ascii="Cambria Math" w:eastAsiaTheme="minorEastAsia" w:hAnsi="Cambria Math"/>
+                    </w:rPr>
+                    <m:t>i</m:t>
+                  </m:r>
+                </m:sub>
+              </m:sSub>
+              <m:d>
+                <m:dPr>
+                  <m:begChr m:val="["/>
+                  <m:endChr m:val="]"/>
+                  <m:ctrlPr>
+                    <w:rPr>
+                      <w:rFonts w:ascii="Cambria Math" w:eastAsiaTheme="minorEastAsia" w:hAnsi="Cambria Math"/>
+                      <w:i/>
+                    </w:rPr>
+                  </m:ctrlPr>
+                </m:dPr>
+                <m:e>
+                  <m:d>
+                    <m:dPr>
+                      <m:ctrlPr>
+                        <w:rPr>
+                          <w:rFonts w:ascii="Cambria Math" w:eastAsiaTheme="minorEastAsia" w:hAnsi="Cambria Math"/>
+                          <w:i/>
+                        </w:rPr>
+                      </m:ctrlPr>
+                    </m:dPr>
+                    <m:e>
+                      <m:acc>
+                        <m:accPr>
+                          <m:chr m:val="̅"/>
+                          <m:ctrlPr>
+                            <w:rPr>
+                              <w:rFonts w:ascii="Cambria Math" w:eastAsiaTheme="minorEastAsia" w:hAnsi="Cambria Math"/>
+                              <w:i/>
+                            </w:rPr>
+                          </m:ctrlPr>
+                        </m:accPr>
+                        <m:e>
+                          <m:sSub>
+                            <m:sSubPr>
+                              <m:ctrlPr>
+                                <w:rPr>
+                                  <w:rFonts w:ascii="Cambria Math" w:eastAsiaTheme="minorEastAsia" w:hAnsi="Cambria Math"/>
+                                  <w:i/>
+                                </w:rPr>
+                              </m:ctrlPr>
+                            </m:sSubPr>
+                            <m:e>
+                              <m:r>
+                                <w:rPr>
+                                  <w:rFonts w:ascii="Cambria Math" w:eastAsiaTheme="minorEastAsia" w:hAnsi="Cambria Math"/>
+                                </w:rPr>
+                                <m:t>h</m:t>
+                              </m:r>
+                            </m:e>
+                            <m:sub>
+                              <m:sSub>
+                                <m:sSubPr>
+                                  <m:ctrlPr>
+                                    <w:rPr>
+                                      <w:rFonts w:ascii="Cambria Math" w:eastAsiaTheme="minorEastAsia" w:hAnsi="Cambria Math"/>
+                                      <w:i/>
+                                    </w:rPr>
+                                  </m:ctrlPr>
+                                </m:sSubPr>
+                                <m:e>
+                                  <m:r>
+                                    <w:rPr>
+                                      <w:rFonts w:ascii="Cambria Math" w:eastAsiaTheme="minorEastAsia" w:hAnsi="Cambria Math"/>
+                                    </w:rPr>
+                                    <m:t>T</m:t>
+                                  </m:r>
+                                </m:e>
+                                <m:sub>
+                                  <m:r>
+                                    <w:rPr>
+                                      <w:rFonts w:ascii="Cambria Math" w:eastAsiaTheme="minorEastAsia" w:hAnsi="Cambria Math"/>
+                                    </w:rPr>
+                                    <m:t>guess</m:t>
+                                  </m:r>
+                                </m:sub>
+                              </m:sSub>
+                            </m:sub>
+                          </m:sSub>
+                        </m:e>
+                      </m:acc>
+                      <m:r>
+                        <w:rPr>
+                          <w:rFonts w:ascii="Cambria Math" w:eastAsiaTheme="minorEastAsia" w:hAnsi="Cambria Math"/>
+                        </w:rPr>
+                        <m:t>-</m:t>
+                      </m:r>
+                      <m:acc>
+                        <m:accPr>
+                          <m:chr m:val="̅"/>
+                          <m:ctrlPr>
+                            <w:rPr>
+                              <w:rFonts w:ascii="Cambria Math" w:eastAsiaTheme="minorEastAsia" w:hAnsi="Cambria Math"/>
+                              <w:i/>
+                            </w:rPr>
+                          </m:ctrlPr>
+                        </m:accPr>
+                        <m:e>
+                          <m:sSub>
+                            <m:sSubPr>
+                              <m:ctrlPr>
+                                <w:rPr>
+                                  <w:rFonts w:ascii="Cambria Math" w:eastAsiaTheme="minorEastAsia" w:hAnsi="Cambria Math"/>
+                                  <w:i/>
+                                </w:rPr>
+                              </m:ctrlPr>
+                            </m:sSubPr>
+                            <m:e>
+                              <m:r>
+                                <w:rPr>
+                                  <w:rFonts w:ascii="Cambria Math" w:eastAsiaTheme="minorEastAsia" w:hAnsi="Cambria Math"/>
+                                </w:rPr>
+                                <m:t>h</m:t>
+                              </m:r>
+                            </m:e>
+                            <m:sub>
+                              <m:sSub>
+                                <m:sSubPr>
+                                  <m:ctrlPr>
+                                    <w:rPr>
+                                      <w:rFonts w:ascii="Cambria Math" w:eastAsiaTheme="minorEastAsia" w:hAnsi="Cambria Math"/>
+                                      <w:i/>
+                                    </w:rPr>
+                                  </m:ctrlPr>
+                                </m:sSubPr>
+                                <m:e>
+                                  <m:r>
+                                    <w:rPr>
+                                      <w:rFonts w:ascii="Cambria Math" w:eastAsiaTheme="minorEastAsia" w:hAnsi="Cambria Math"/>
+                                    </w:rPr>
+                                    <m:t>T</m:t>
+                                  </m:r>
+                                </m:e>
+                                <m:sub>
+                                  <m:r>
+                                    <w:rPr>
+                                      <w:rFonts w:ascii="Cambria Math" w:eastAsiaTheme="minorEastAsia" w:hAnsi="Cambria Math"/>
+                                    </w:rPr>
+                                    <m:t>ref</m:t>
+                                  </m:r>
+                                </m:sub>
+                              </m:sSub>
+                            </m:sub>
+                          </m:sSub>
+                        </m:e>
+                      </m:acc>
+                    </m:e>
+                  </m:d>
+                  <m:r>
+                    <w:rPr>
+                      <w:rFonts w:ascii="Cambria Math" w:eastAsiaTheme="minorEastAsia" w:hAnsi="Cambria Math"/>
+                    </w:rPr>
+                    <m:t>+</m:t>
+                  </m:r>
+                  <m:r>
+                    <m:rPr>
+                      <m:sty m:val="p"/>
+                    </m:rPr>
+                    <w:rPr>
+                      <w:rFonts w:ascii="Cambria Math" w:eastAsiaTheme="minorEastAsia" w:hAnsi="Cambria Math"/>
+                    </w:rPr>
+                    <m:t>Δ</m:t>
+                  </m:r>
+                  <m:acc>
+                    <m:accPr>
+                      <m:chr m:val="̅"/>
+                      <m:ctrlPr>
+                        <w:rPr>
+                          <w:rFonts w:ascii="Cambria Math" w:eastAsiaTheme="minorEastAsia" w:hAnsi="Cambria Math"/>
+                          <w:i/>
+                        </w:rPr>
+                      </m:ctrlPr>
+                    </m:accPr>
+                    <m:e>
+                      <m:sSub>
+                        <m:sSubPr>
+                          <m:ctrlPr>
+                            <w:rPr>
+                              <w:rFonts w:ascii="Cambria Math" w:eastAsiaTheme="minorEastAsia" w:hAnsi="Cambria Math"/>
+                              <w:i/>
+                            </w:rPr>
+                          </m:ctrlPr>
+                        </m:sSubPr>
+                        <m:e>
+                          <m:r>
+                            <w:rPr>
+                              <w:rFonts w:ascii="Cambria Math" w:eastAsiaTheme="minorEastAsia" w:hAnsi="Cambria Math"/>
+                            </w:rPr>
+                            <m:t>h</m:t>
+                          </m:r>
+                        </m:e>
+                        <m:sub>
+                          <m:r>
+                            <w:rPr>
+                              <w:rFonts w:ascii="Cambria Math" w:eastAsiaTheme="minorEastAsia" w:hAnsi="Cambria Math"/>
+                            </w:rPr>
+                            <m:t>f,</m:t>
+                          </m:r>
+                          <m:sSub>
+                            <m:sSubPr>
+                              <m:ctrlPr>
+                                <w:rPr>
+                                  <w:rFonts w:ascii="Cambria Math" w:eastAsiaTheme="minorEastAsia" w:hAnsi="Cambria Math"/>
+                                  <w:i/>
+                                </w:rPr>
+                              </m:ctrlPr>
+                            </m:sSubPr>
+                            <m:e>
+                              <m:r>
+                                <w:rPr>
+                                  <w:rFonts w:ascii="Cambria Math" w:eastAsiaTheme="minorEastAsia" w:hAnsi="Cambria Math"/>
+                                </w:rPr>
+                                <m:t>T</m:t>
+                              </m:r>
+                            </m:e>
+                            <m:sub>
+                              <m:r>
+                                <w:rPr>
+                                  <w:rFonts w:ascii="Cambria Math" w:eastAsiaTheme="minorEastAsia" w:hAnsi="Cambria Math"/>
+                                </w:rPr>
+                                <m:t>ref</m:t>
+                              </m:r>
+                            </m:sub>
+                          </m:sSub>
+                        </m:sub>
+                      </m:sSub>
+                    </m:e>
+                  </m:acc>
+                </m:e>
+              </m:d>
+            </m:e>
+          </m:nary>
+        </m:oMath>
+      </m:oMathPara>
+    </w:p>
+    <w:p>
+      <w:pPr>
+        <w:jc w:val="center"/>
+        <w:rPr>
+          <w:rFonts w:eastAsiaTheme="minorEastAsia"/>
+        </w:rPr>
+      </w:pPr>
+      <w:r>
+        <w:rPr>
+          <w:rFonts w:eastAsiaTheme="minorEastAsia"/>
+        </w:rPr>
+        <w:t>Or</w:t>
+      </w:r>
+    </w:p>
+    <w:p>
+      <w:pPr>
+        <w:rPr>
+          <w:rFonts w:eastAsiaTheme="minorEastAsia"/>
+        </w:rPr>
+      </w:pPr>
+      <m:oMathPara>
+        <m:oMath>
+          <m:nary>
+            <m:naryPr>
+              <m:chr m:val="∑"/>
+              <m:supHide m:val="1"/>
+              <m:ctrlPr>
+                <w:rPr>
+                  <w:rFonts w:ascii="Cambria Math" w:eastAsiaTheme="minorEastAsia" w:hAnsi="Cambria Math"/>
+                  <w:i/>
+                </w:rPr>
+              </m:ctrlPr>
+            </m:naryPr>
+            <m:sub>
+              <m:r>
+                <w:rPr>
+                  <w:rFonts w:ascii="Cambria Math" w:eastAsiaTheme="minorEastAsia" w:hAnsi="Cambria Math"/>
+                </w:rPr>
+                <m:t>prod</m:t>
+              </m:r>
+            </m:sub>
+            <m:sup/>
+            <m:e>
+              <m:sSub>
+                <m:sSubPr>
+                  <m:ctrlPr>
+                    <w:rPr>
+                      <w:rFonts w:ascii="Cambria Math" w:eastAsiaTheme="minorEastAsia" w:hAnsi="Cambria Math"/>
+                      <w:i/>
+                    </w:rPr>
+                  </m:ctrlPr>
+                </m:sSubPr>
+                <m:e>
+                  <m:r>
+                    <w:rPr>
+                      <w:rFonts w:ascii="Cambria Math" w:eastAsiaTheme="minorEastAsia" w:hAnsi="Cambria Math"/>
+                    </w:rPr>
+                    <m:t>χ</m:t>
+                  </m:r>
+                </m:e>
+                <m:sub>
+                  <m:r>
+                    <w:rPr>
+                      <w:rFonts w:ascii="Cambria Math" w:eastAsiaTheme="minorEastAsia" w:hAnsi="Cambria Math"/>
+                    </w:rPr>
+                    <m:t>i</m:t>
+                  </m:r>
+                </m:sub>
+              </m:sSub>
+              <m:d>
+                <m:dPr>
+                  <m:begChr m:val="["/>
+                  <m:endChr m:val="]"/>
+                  <m:ctrlPr>
+                    <w:rPr>
+                      <w:rFonts w:ascii="Cambria Math" w:eastAsiaTheme="minorEastAsia" w:hAnsi="Cambria Math"/>
+                      <w:i/>
+                    </w:rPr>
+                  </m:ctrlPr>
+                </m:dPr>
+                <m:e>
+                  <m:d>
+                    <m:dPr>
+                      <m:ctrlPr>
+                        <w:rPr>
+                          <w:rFonts w:ascii="Cambria Math" w:eastAsiaTheme="minorEastAsia" w:hAnsi="Cambria Math"/>
+                          <w:i/>
+                        </w:rPr>
+                      </m:ctrlPr>
+                    </m:dPr>
+                    <m:e>
+                      <m:acc>
+                        <m:accPr>
+                          <m:chr m:val="̅"/>
+                          <m:ctrlPr>
+                            <w:rPr>
+                              <w:rFonts w:ascii="Cambria Math" w:eastAsiaTheme="minorEastAsia" w:hAnsi="Cambria Math"/>
+                              <w:i/>
+                            </w:rPr>
+                          </m:ctrlPr>
+                        </m:accPr>
+                        <m:e>
+                          <m:sSub>
+                            <m:sSubPr>
+                              <m:ctrlPr>
+                                <w:rPr>
+                                  <w:rFonts w:ascii="Cambria Math" w:eastAsiaTheme="minorEastAsia" w:hAnsi="Cambria Math"/>
+                                  <w:i/>
+                                </w:rPr>
+                              </m:ctrlPr>
+                            </m:sSubPr>
+                            <m:e>
+                              <m:r>
+                                <w:rPr>
+                                  <w:rFonts w:ascii="Cambria Math" w:eastAsiaTheme="minorEastAsia" w:hAnsi="Cambria Math"/>
+                                </w:rPr>
+                                <m:t>h</m:t>
+                              </m:r>
+                            </m:e>
+                            <m:sub>
+                              <m:sSub>
+                                <m:sSubPr>
+                                  <m:ctrlPr>
+                                    <w:rPr>
+                                      <w:rFonts w:ascii="Cambria Math" w:eastAsiaTheme="minorEastAsia" w:hAnsi="Cambria Math"/>
+                                      <w:i/>
+                                    </w:rPr>
+                                  </m:ctrlPr>
+                                </m:sSubPr>
+                                <m:e>
+                                  <m:r>
+                                    <w:rPr>
+                                      <w:rFonts w:ascii="Cambria Math" w:eastAsiaTheme="minorEastAsia" w:hAnsi="Cambria Math"/>
+                                    </w:rPr>
+                                    <m:t>T</m:t>
+                                  </m:r>
+                                </m:e>
+                                <m:sub>
+                                  <m:r>
+                                    <w:rPr>
+                                      <w:rFonts w:ascii="Cambria Math" w:eastAsiaTheme="minorEastAsia" w:hAnsi="Cambria Math"/>
+                                    </w:rPr>
+                                    <m:t>ad</m:t>
+                                  </m:r>
+                                </m:sub>
+                              </m:sSub>
+                            </m:sub>
+                          </m:sSub>
+                        </m:e>
+                      </m:acc>
+                      <m:r>
+                        <w:rPr>
+                          <w:rFonts w:ascii="Cambria Math" w:eastAsiaTheme="minorEastAsia" w:hAnsi="Cambria Math"/>
+                        </w:rPr>
+                        <m:t>-</m:t>
+                      </m:r>
+                      <m:acc>
+                        <m:accPr>
+                          <m:chr m:val="̅"/>
+                          <m:ctrlPr>
+                            <w:rPr>
+                              <w:rFonts w:ascii="Cambria Math" w:eastAsiaTheme="minorEastAsia" w:hAnsi="Cambria Math"/>
+                              <w:i/>
+                            </w:rPr>
+                          </m:ctrlPr>
+                        </m:accPr>
+                        <m:e>
+                          <m:sSub>
+                            <m:sSubPr>
+                              <m:ctrlPr>
+                                <w:rPr>
+                                  <w:rFonts w:ascii="Cambria Math" w:eastAsiaTheme="minorEastAsia" w:hAnsi="Cambria Math"/>
+                                  <w:i/>
+                                </w:rPr>
+                              </m:ctrlPr>
+                            </m:sSubPr>
+                            <m:e>
+                              <m:r>
+                                <w:rPr>
+                                  <w:rFonts w:ascii="Cambria Math" w:eastAsiaTheme="minorEastAsia" w:hAnsi="Cambria Math"/>
+                                </w:rPr>
+                                <m:t>h</m:t>
+                              </m:r>
+                            </m:e>
+                            <m:sub>
+                              <m:sSub>
+                                <m:sSubPr>
+                                  <m:ctrlPr>
+                                    <w:rPr>
+                                      <w:rFonts w:ascii="Cambria Math" w:eastAsiaTheme="minorEastAsia" w:hAnsi="Cambria Math"/>
+                                      <w:i/>
+                                    </w:rPr>
+                                  </m:ctrlPr>
+                                </m:sSubPr>
+                                <m:e>
+                                  <m:r>
+                                    <w:rPr>
+                                      <w:rFonts w:ascii="Cambria Math" w:eastAsiaTheme="minorEastAsia" w:hAnsi="Cambria Math"/>
+                                    </w:rPr>
+                                    <m:t>T</m:t>
+                                  </m:r>
+                                </m:e>
+                                <m:sub>
+                                  <m:r>
+                                    <w:rPr>
+                                      <w:rFonts w:ascii="Cambria Math" w:eastAsiaTheme="minorEastAsia" w:hAnsi="Cambria Math"/>
+                                    </w:rPr>
+                                    <m:t>ref</m:t>
+                                  </m:r>
+                                </m:sub>
+                              </m:sSub>
+                            </m:sub>
+                          </m:sSub>
+                        </m:e>
+                      </m:acc>
+                    </m:e>
+                  </m:d>
+                  <m:r>
+                    <w:rPr>
+                      <w:rFonts w:ascii="Cambria Math" w:eastAsiaTheme="minorEastAsia" w:hAnsi="Cambria Math"/>
+                    </w:rPr>
+                    <m:t>+</m:t>
+                  </m:r>
+                  <m:r>
+                    <m:rPr>
+                      <m:sty m:val="p"/>
+                    </m:rPr>
+                    <w:rPr>
+                      <w:rFonts w:ascii="Cambria Math" w:eastAsiaTheme="minorEastAsia" w:hAnsi="Cambria Math"/>
+                    </w:rPr>
+                    <m:t>Δ</m:t>
+                  </m:r>
+                  <m:acc>
+                    <m:accPr>
+                      <m:chr m:val="̅"/>
+                      <m:ctrlPr>
+                        <w:rPr>
+                          <w:rFonts w:ascii="Cambria Math" w:eastAsiaTheme="minorEastAsia" w:hAnsi="Cambria Math"/>
+                          <w:i/>
+                        </w:rPr>
+                      </m:ctrlPr>
+                    </m:accPr>
+                    <m:e>
+                      <m:sSub>
+                        <m:sSubPr>
+                          <m:ctrlPr>
+                            <w:rPr>
+                              <w:rFonts w:ascii="Cambria Math" w:eastAsiaTheme="minorEastAsia" w:hAnsi="Cambria Math"/>
+                              <w:i/>
+                            </w:rPr>
+                          </m:ctrlPr>
+                        </m:sSubPr>
+                        <m:e>
+                          <m:r>
+                            <w:rPr>
+                              <w:rFonts w:ascii="Cambria Math" w:eastAsiaTheme="minorEastAsia" w:hAnsi="Cambria Math"/>
+                            </w:rPr>
+                            <m:t>h</m:t>
+                          </m:r>
+                        </m:e>
+                        <m:sub>
+                          <m:r>
+                            <w:rPr>
+                              <w:rFonts w:ascii="Cambria Math" w:eastAsiaTheme="minorEastAsia" w:hAnsi="Cambria Math"/>
+                            </w:rPr>
+                            <m:t>f,</m:t>
+                          </m:r>
+                          <m:sSub>
+                            <m:sSubPr>
+                              <m:ctrlPr>
+                                <w:rPr>
+                                  <w:rFonts w:ascii="Cambria Math" w:eastAsiaTheme="minorEastAsia" w:hAnsi="Cambria Math"/>
+                                  <w:i/>
+                                </w:rPr>
+                              </m:ctrlPr>
+                            </m:sSubPr>
+                            <m:e>
+                              <m:r>
+                                <w:rPr>
+                                  <w:rFonts w:ascii="Cambria Math" w:eastAsiaTheme="minorEastAsia" w:hAnsi="Cambria Math"/>
+                                </w:rPr>
+                                <m:t>T</m:t>
+                              </m:r>
+                            </m:e>
+                            <m:sub>
+                              <m:r>
+                                <w:rPr>
+                                  <w:rFonts w:ascii="Cambria Math" w:eastAsiaTheme="minorEastAsia" w:hAnsi="Cambria Math"/>
+                                </w:rPr>
+                                <m:t>ref</m:t>
+                              </m:r>
+                            </m:sub>
+                          </m:sSub>
+                        </m:sub>
+                      </m:sSub>
+                    </m:e>
+                  </m:acc>
+                </m:e>
+              </m:d>
+            </m:e>
+          </m:nary>
+          <m:r>
+            <w:rPr>
+              <w:rFonts w:ascii="Cambria Math" w:eastAsiaTheme="minorEastAsia" w:hAnsi="Cambria Math"/>
+            </w:rPr>
+            <m:t>=</m:t>
+          </m:r>
+          <m:nary>
+            <m:naryPr>
+              <m:chr m:val="∑"/>
+              <m:supHide m:val="1"/>
+              <m:ctrlPr>
+                <w:rPr>
+                  <w:rFonts w:ascii="Cambria Math" w:eastAsiaTheme="minorEastAsia" w:hAnsi="Cambria Math"/>
+                  <w:i/>
+                </w:rPr>
+              </m:ctrlPr>
+            </m:naryPr>
+            <m:sub>
+              <m:r>
+                <w:rPr>
+                  <w:rFonts w:ascii="Cambria Math" w:eastAsiaTheme="minorEastAsia" w:hAnsi="Cambria Math"/>
+                </w:rPr>
+                <m:t>rxnts</m:t>
+              </m:r>
+            </m:sub>
+            <m:sup/>
+            <m:e>
+              <m:sSub>
+                <m:sSubPr>
+                  <m:ctrlPr>
+                    <w:rPr>
+                      <w:rFonts w:ascii="Cambria Math" w:eastAsiaTheme="minorEastAsia" w:hAnsi="Cambria Math"/>
+                      <w:i/>
+                    </w:rPr>
+                  </m:ctrlPr>
+                </m:sSubPr>
+                <m:e>
+                  <m:r>
+                    <w:rPr>
+                      <w:rFonts w:ascii="Cambria Math" w:eastAsiaTheme="minorEastAsia" w:hAnsi="Cambria Math"/>
+                    </w:rPr>
+                    <m:t>χ</m:t>
+                  </m:r>
+                </m:e>
+                <m:sub>
+                  <m:r>
+                    <w:rPr>
+                      <w:rFonts w:ascii="Cambria Math" w:eastAsiaTheme="minorEastAsia" w:hAnsi="Cambria Math"/>
+                    </w:rPr>
+                    <m:t>i</m:t>
+                  </m:r>
+                </m:sub>
+              </m:sSub>
+              <m:d>
+                <m:dPr>
+                  <m:begChr m:val="["/>
+                  <m:endChr m:val="]"/>
+                  <m:ctrlPr>
+                    <w:rPr>
+                      <w:rFonts w:ascii="Cambria Math" w:eastAsiaTheme="minorEastAsia" w:hAnsi="Cambria Math"/>
+                      <w:i/>
+                    </w:rPr>
+                  </m:ctrlPr>
+                </m:dPr>
+                <m:e>
+                  <m:d>
+                    <m:dPr>
+                      <m:ctrlPr>
+                        <w:rPr>
+                          <w:rFonts w:ascii="Cambria Math" w:eastAsiaTheme="minorEastAsia" w:hAnsi="Cambria Math"/>
+                          <w:i/>
+                        </w:rPr>
+                      </m:ctrlPr>
+                    </m:dPr>
+                    <m:e>
+                      <m:acc>
+                        <m:accPr>
+                          <m:chr m:val="̅"/>
+                          <m:ctrlPr>
+                            <w:rPr>
+                              <w:rFonts w:ascii="Cambria Math" w:eastAsiaTheme="minorEastAsia" w:hAnsi="Cambria Math"/>
+                              <w:i/>
+                            </w:rPr>
+                          </m:ctrlPr>
+                        </m:accPr>
+                        <m:e>
+                          <m:sSub>
+                            <m:sSubPr>
+                              <m:ctrlPr>
+                                <w:rPr>
+                                  <w:rFonts w:ascii="Cambria Math" w:eastAsiaTheme="minorEastAsia" w:hAnsi="Cambria Math"/>
+                                  <w:i/>
+                                </w:rPr>
+                              </m:ctrlPr>
+                            </m:sSubPr>
+                            <m:e>
+                              <m:r>
+                                <w:rPr>
+                                  <w:rFonts w:ascii="Cambria Math" w:eastAsiaTheme="minorEastAsia" w:hAnsi="Cambria Math"/>
+                                </w:rPr>
+                                <m:t>h</m:t>
+                              </m:r>
+                            </m:e>
+                            <m:sub>
+                              <m:sSub>
+                                <m:sSubPr>
+                                  <m:ctrlPr>
+                                    <w:rPr>
+                                      <w:rFonts w:ascii="Cambria Math" w:eastAsiaTheme="minorEastAsia" w:hAnsi="Cambria Math"/>
+                                      <w:i/>
+                                    </w:rPr>
+                                  </m:ctrlPr>
+                                </m:sSubPr>
+                                <m:e>
+                                  <m:r>
+                                    <w:rPr>
+                                      <w:rFonts w:ascii="Cambria Math" w:eastAsiaTheme="minorEastAsia" w:hAnsi="Cambria Math"/>
+                                    </w:rPr>
+                                    <m:t>T</m:t>
+                                  </m:r>
+                                </m:e>
+                                <m:sub>
+                                  <m:r>
+                                    <w:rPr>
+                                      <w:rFonts w:ascii="Cambria Math" w:eastAsiaTheme="minorEastAsia" w:hAnsi="Cambria Math"/>
+                                    </w:rPr>
+                                    <m:t>guess</m:t>
+                                  </m:r>
+                                </m:sub>
+                              </m:sSub>
+                            </m:sub>
+                          </m:sSub>
+                        </m:e>
+                      </m:acc>
+                      <m:r>
+                        <w:rPr>
+                          <w:rFonts w:ascii="Cambria Math" w:eastAsiaTheme="minorEastAsia" w:hAnsi="Cambria Math"/>
+                        </w:rPr>
+                        <m:t>-</m:t>
+                      </m:r>
+                      <m:acc>
+                        <m:accPr>
+                          <m:chr m:val="̅"/>
+                          <m:ctrlPr>
+                            <w:rPr>
+                              <w:rFonts w:ascii="Cambria Math" w:eastAsiaTheme="minorEastAsia" w:hAnsi="Cambria Math"/>
+                              <w:i/>
+                            </w:rPr>
+                          </m:ctrlPr>
+                        </m:accPr>
+                        <m:e>
+                          <m:sSub>
+                            <m:sSubPr>
+                              <m:ctrlPr>
+                                <w:rPr>
+                                  <w:rFonts w:ascii="Cambria Math" w:eastAsiaTheme="minorEastAsia" w:hAnsi="Cambria Math"/>
+                                  <w:i/>
+                                </w:rPr>
+                              </m:ctrlPr>
+                            </m:sSubPr>
+                            <m:e>
+                              <m:r>
+                                <w:rPr>
+                                  <w:rFonts w:ascii="Cambria Math" w:eastAsiaTheme="minorEastAsia" w:hAnsi="Cambria Math"/>
+                                </w:rPr>
+                                <m:t>h</m:t>
+                              </m:r>
+                            </m:e>
+                            <m:sub>
+                              <m:sSub>
+                                <m:sSubPr>
+                                  <m:ctrlPr>
+                                    <w:rPr>
+                                      <w:rFonts w:ascii="Cambria Math" w:eastAsiaTheme="minorEastAsia" w:hAnsi="Cambria Math"/>
+                                      <w:i/>
+                                    </w:rPr>
+                                  </m:ctrlPr>
+                                </m:sSubPr>
+                                <m:e>
+                                  <m:r>
+                                    <w:rPr>
+                                      <w:rFonts w:ascii="Cambria Math" w:eastAsiaTheme="minorEastAsia" w:hAnsi="Cambria Math"/>
+                                    </w:rPr>
+                                    <m:t>T</m:t>
+                                  </m:r>
+                                </m:e>
+                                <m:sub>
+                                  <m:r>
+                                    <w:rPr>
+                                      <w:rFonts w:ascii="Cambria Math" w:eastAsiaTheme="minorEastAsia" w:hAnsi="Cambria Math"/>
+                                    </w:rPr>
+                                    <m:t>ref</m:t>
+                                  </m:r>
+                                </m:sub>
+                              </m:sSub>
+                            </m:sub>
+                          </m:sSub>
+                        </m:e>
+                      </m:acc>
+                    </m:e>
+                  </m:d>
+                  <m:r>
+                    <w:rPr>
+                      <w:rFonts w:ascii="Cambria Math" w:eastAsiaTheme="minorEastAsia" w:hAnsi="Cambria Math"/>
+                    </w:rPr>
+                    <m:t>+</m:t>
+                  </m:r>
+                  <m:r>
+                    <m:rPr>
+                      <m:sty m:val="p"/>
+                    </m:rPr>
+                    <w:rPr>
+                      <w:rFonts w:ascii="Cambria Math" w:eastAsiaTheme="minorEastAsia" w:hAnsi="Cambria Math"/>
+                    </w:rPr>
+                    <m:t>Δ</m:t>
+                  </m:r>
+                  <m:acc>
+                    <m:accPr>
+                      <m:chr m:val="̅"/>
+                      <m:ctrlPr>
+                        <w:rPr>
+                          <w:rFonts w:ascii="Cambria Math" w:eastAsiaTheme="minorEastAsia" w:hAnsi="Cambria Math"/>
+                          <w:i/>
+                        </w:rPr>
+                      </m:ctrlPr>
+                    </m:accPr>
+                    <m:e>
+                      <m:sSub>
+                        <m:sSubPr>
+                          <m:ctrlPr>
+                            <w:rPr>
+                              <w:rFonts w:ascii="Cambria Math" w:eastAsiaTheme="minorEastAsia" w:hAnsi="Cambria Math"/>
+                              <w:i/>
+                            </w:rPr>
+                          </m:ctrlPr>
+                        </m:sSubPr>
+                        <m:e>
+                          <m:r>
+                            <w:rPr>
+                              <w:rFonts w:ascii="Cambria Math" w:eastAsiaTheme="minorEastAsia" w:hAnsi="Cambria Math"/>
+                            </w:rPr>
+                            <m:t>h</m:t>
+                          </m:r>
+                        </m:e>
+                        <m:sub>
+                          <m:r>
+                            <w:rPr>
+                              <w:rFonts w:ascii="Cambria Math" w:eastAsiaTheme="minorEastAsia" w:hAnsi="Cambria Math"/>
+                            </w:rPr>
+                            <m:t>f,</m:t>
+                          </m:r>
+                          <m:sSub>
+                            <m:sSubPr>
+                              <m:ctrlPr>
+                                <w:rPr>
+                                  <w:rFonts w:ascii="Cambria Math" w:eastAsiaTheme="minorEastAsia" w:hAnsi="Cambria Math"/>
+                                  <w:i/>
+                                </w:rPr>
+                              </m:ctrlPr>
+                            </m:sSubPr>
+                            <m:e>
+                              <m:r>
+                                <w:rPr>
+                                  <w:rFonts w:ascii="Cambria Math" w:eastAsiaTheme="minorEastAsia" w:hAnsi="Cambria Math"/>
+                                </w:rPr>
+                                <m:t>T</m:t>
+                              </m:r>
+                            </m:e>
+                            <m:sub>
+                              <m:r>
+                                <w:rPr>
+                                  <w:rFonts w:ascii="Cambria Math" w:eastAsiaTheme="minorEastAsia" w:hAnsi="Cambria Math"/>
+                                </w:rPr>
+                                <m:t>ref</m:t>
+                              </m:r>
+                            </m:sub>
+                          </m:sSub>
+                        </m:sub>
+                      </m:sSub>
+                    </m:e>
+                  </m:acc>
+                </m:e>
+              </m:d>
+            </m:e>
+          </m:nary>
+        </m:oMath>
+      </m:oMathPara>
+    </w:p>
+    <w:p>
+      <w:pPr>
+        <w:rPr>
+          <w:rFonts w:eastAsiaTheme="minorEastAsia"/>
+        </w:rPr>
+      </w:pPr>
+    </w:p>
+    <w:p>
+      <w:pPr>
+        <w:rPr>
+          <w:rFonts w:eastAsiaTheme="minorEastAsia"/>
+          <w:sz w:val="20"/>
+          <w:szCs w:val="20"/>
+        </w:rPr>
+      </w:pPr>
+      <m:oMathPara>
+        <m:oMath>
+          <m:r>
+            <w:rPr>
+              <w:rFonts w:ascii="Cambria Math" w:hAnsi="Cambria Math"/>
+              <w:sz w:val="20"/>
+              <w:szCs w:val="20"/>
+            </w:rPr>
+            <m:t>ϕ</m:t>
+          </m:r>
+          <m:sSub>
+            <m:sSubPr>
+              <m:ctrlPr>
+                <w:rPr>
+                  <w:rFonts w:ascii="Cambria Math" w:hAnsi="Cambria Math"/>
+                  <w:i/>
+                  <w:sz w:val="20"/>
+                  <w:szCs w:val="20"/>
+                </w:rPr>
+              </m:ctrlPr>
+            </m:sSubPr>
+            <m:e>
+              <m:r>
+                <w:rPr>
+                  <w:rFonts w:ascii="Cambria Math" w:hAnsi="Cambria Math"/>
+                  <w:sz w:val="20"/>
+                  <w:szCs w:val="20"/>
+                </w:rPr>
+                <m:t>H</m:t>
+              </m:r>
+            </m:e>
+            <m:sub>
+              <m:r>
+                <w:rPr>
+                  <w:rFonts w:ascii="Cambria Math" w:hAnsi="Cambria Math"/>
+                  <w:sz w:val="20"/>
+                  <w:szCs w:val="20"/>
+                </w:rPr>
+                <m:t>2</m:t>
+              </m:r>
+            </m:sub>
+          </m:sSub>
+          <m:r>
+            <w:rPr>
+              <w:rFonts w:ascii="Cambria Math" w:hAnsi="Cambria Math"/>
+              <w:sz w:val="20"/>
+              <w:szCs w:val="20"/>
+            </w:rPr>
+            <m:t>+</m:t>
+          </m:r>
+          <m:f>
+            <m:fPr>
+              <m:ctrlPr>
+                <w:rPr>
+                  <w:rFonts w:ascii="Cambria Math" w:hAnsi="Cambria Math"/>
+                  <w:i/>
+                  <w:sz w:val="20"/>
+                  <w:szCs w:val="20"/>
+                </w:rPr>
+              </m:ctrlPr>
+            </m:fPr>
+            <m:num>
+              <m:r>
+                <w:rPr>
+                  <w:rFonts w:ascii="Cambria Math" w:hAnsi="Cambria Math"/>
+                  <w:sz w:val="20"/>
+                  <w:szCs w:val="20"/>
+                </w:rPr>
+                <m:t>1</m:t>
+              </m:r>
+            </m:num>
+            <m:den>
+              <m:r>
+                <w:rPr>
+                  <w:rFonts w:ascii="Cambria Math" w:hAnsi="Cambria Math"/>
+                  <w:sz w:val="20"/>
+                  <w:szCs w:val="20"/>
+                </w:rPr>
+                <m:t>2</m:t>
+              </m:r>
+            </m:den>
+          </m:f>
+          <m:d>
+            <m:dPr>
+              <m:ctrlPr>
+                <w:rPr>
+                  <w:rFonts w:ascii="Cambria Math" w:hAnsi="Cambria Math"/>
+                  <w:i/>
+                  <w:sz w:val="20"/>
+                  <w:szCs w:val="20"/>
+                </w:rPr>
+              </m:ctrlPr>
+            </m:dPr>
+            <m:e>
+              <m:sSub>
+                <m:sSubPr>
+                  <m:ctrlPr>
+                    <w:rPr>
+                      <w:rFonts w:ascii="Cambria Math" w:hAnsi="Cambria Math"/>
+                      <w:i/>
+                      <w:sz w:val="20"/>
+                      <w:szCs w:val="20"/>
+                    </w:rPr>
+                  </m:ctrlPr>
+                </m:sSubPr>
+                <m:e>
+                  <m:r>
+                    <w:rPr>
+                      <w:rFonts w:ascii="Cambria Math" w:hAnsi="Cambria Math"/>
+                      <w:sz w:val="20"/>
+                      <w:szCs w:val="20"/>
+                    </w:rPr>
+                    <m:t>O</m:t>
+                  </m:r>
+                </m:e>
+                <m:sub>
+                  <m:r>
+                    <w:rPr>
+                      <w:rFonts w:ascii="Cambria Math" w:hAnsi="Cambria Math"/>
+                      <w:sz w:val="20"/>
+                      <w:szCs w:val="20"/>
+                    </w:rPr>
+                    <m:t>2</m:t>
+                  </m:r>
+                </m:sub>
+              </m:sSub>
+              <m:r>
+                <w:rPr>
+                  <w:rFonts w:ascii="Cambria Math" w:hAnsi="Cambria Math"/>
+                  <w:sz w:val="20"/>
+                  <w:szCs w:val="20"/>
+                </w:rPr>
+                <m:t>+3.76</m:t>
+              </m:r>
+              <m:sSub>
+                <m:sSubPr>
+                  <m:ctrlPr>
+                    <w:rPr>
+                      <w:rFonts w:ascii="Cambria Math" w:hAnsi="Cambria Math"/>
+                      <w:i/>
+                      <w:sz w:val="20"/>
+                      <w:szCs w:val="20"/>
+                    </w:rPr>
+                  </m:ctrlPr>
+                </m:sSubPr>
+                <m:e>
+                  <m:r>
+                    <w:rPr>
+                      <w:rFonts w:ascii="Cambria Math" w:hAnsi="Cambria Math"/>
+                      <w:sz w:val="20"/>
+                      <w:szCs w:val="20"/>
+                    </w:rPr>
+                    <m:t>N</m:t>
+                  </m:r>
+                </m:e>
+                <m:sub>
+                  <m:r>
+                    <w:rPr>
+                      <w:rFonts w:ascii="Cambria Math" w:hAnsi="Cambria Math"/>
+                      <w:sz w:val="20"/>
+                      <w:szCs w:val="20"/>
+                    </w:rPr>
+                    <m:t>2</m:t>
+                  </m:r>
+                </m:sub>
+              </m:sSub>
+            </m:e>
+          </m:d>
+          <m:r>
+            <w:rPr>
+              <w:rFonts w:ascii="Cambria Math" w:hAnsi="Cambria Math"/>
+              <w:sz w:val="20"/>
+              <w:szCs w:val="20"/>
+            </w:rPr>
+            <m:t>+</m:t>
+          </m:r>
+          <m:sSub>
+            <m:sSubPr>
+              <m:ctrlPr>
+                <w:rPr>
+                  <w:rFonts w:ascii="Cambria Math" w:hAnsi="Cambria Math"/>
+                  <w:i/>
+                  <w:sz w:val="20"/>
+                  <w:szCs w:val="20"/>
+                </w:rPr>
+              </m:ctrlPr>
+            </m:sSubPr>
+            <m:e>
+              <m:r>
+                <w:rPr>
+                  <w:rFonts w:ascii="Cambria Math" w:hAnsi="Cambria Math"/>
+                  <w:sz w:val="20"/>
+                  <w:szCs w:val="20"/>
+                </w:rPr>
+                <m:t>n</m:t>
+              </m:r>
+            </m:e>
+            <m:sub>
+              <m:r>
+                <w:rPr>
+                  <w:rFonts w:ascii="Cambria Math" w:hAnsi="Cambria Math"/>
+                  <w:sz w:val="20"/>
+                  <w:szCs w:val="20"/>
+                </w:rPr>
+                <m:t>Ne</m:t>
+              </m:r>
+            </m:sub>
+          </m:sSub>
+          <m:r>
+            <w:rPr>
+              <w:rFonts w:ascii="Cambria Math" w:hAnsi="Cambria Math"/>
+              <w:sz w:val="20"/>
+              <w:szCs w:val="20"/>
+            </w:rPr>
+            <m:t>Ne→</m:t>
+          </m:r>
+          <m:sSub>
+            <m:sSubPr>
+              <m:ctrlPr>
+                <w:rPr>
+                  <w:rFonts w:ascii="Cambria Math" w:hAnsi="Cambria Math"/>
+                  <w:i/>
+                  <w:sz w:val="20"/>
+                  <w:szCs w:val="20"/>
+                </w:rPr>
+              </m:ctrlPr>
+            </m:sSubPr>
+            <m:e>
+              <m:r>
+                <w:rPr>
+                  <w:rFonts w:ascii="Cambria Math" w:hAnsi="Cambria Math"/>
+                  <w:sz w:val="20"/>
+                  <w:szCs w:val="20"/>
+                </w:rPr>
+                <m:t>n</m:t>
+              </m:r>
+            </m:e>
+            <m:sub>
+              <m:sSub>
+                <m:sSubPr>
+                  <m:ctrlPr>
+                    <w:rPr>
+                      <w:rFonts w:ascii="Cambria Math" w:hAnsi="Cambria Math"/>
+                      <w:i/>
+                      <w:sz w:val="20"/>
+                      <w:szCs w:val="20"/>
+                    </w:rPr>
+                  </m:ctrlPr>
+                </m:sSubPr>
+                <m:e>
+                  <m:r>
+                    <w:rPr>
+                      <w:rFonts w:ascii="Cambria Math" w:hAnsi="Cambria Math"/>
+                      <w:sz w:val="20"/>
+                      <w:szCs w:val="20"/>
+                    </w:rPr>
+                    <m:t>H</m:t>
+                  </m:r>
+                </m:e>
+                <m:sub>
+                  <m:r>
+                    <w:rPr>
+                      <w:rFonts w:ascii="Cambria Math" w:hAnsi="Cambria Math"/>
+                      <w:sz w:val="20"/>
+                      <w:szCs w:val="20"/>
+                    </w:rPr>
+                    <m:t>2</m:t>
+                  </m:r>
+                </m:sub>
+              </m:sSub>
+            </m:sub>
+          </m:sSub>
+          <m:sSub>
+            <m:sSubPr>
+              <m:ctrlPr>
+                <w:rPr>
+                  <w:rFonts w:ascii="Cambria Math" w:hAnsi="Cambria Math"/>
+                  <w:i/>
+                  <w:sz w:val="20"/>
+                  <w:szCs w:val="20"/>
+                </w:rPr>
+              </m:ctrlPr>
+            </m:sSubPr>
+            <m:e>
+              <m:r>
+                <w:rPr>
+                  <w:rFonts w:ascii="Cambria Math" w:hAnsi="Cambria Math"/>
+                  <w:sz w:val="20"/>
+                  <w:szCs w:val="20"/>
+                </w:rPr>
+                <m:t>H</m:t>
+              </m:r>
+            </m:e>
+            <m:sub>
+              <m:r>
+                <w:rPr>
+                  <w:rFonts w:ascii="Cambria Math" w:hAnsi="Cambria Math"/>
+                  <w:sz w:val="20"/>
+                  <w:szCs w:val="20"/>
+                </w:rPr>
+                <m:t>2</m:t>
+              </m:r>
+            </m:sub>
+          </m:sSub>
+          <m:r>
+            <w:rPr>
+              <w:rFonts w:ascii="Cambria Math" w:hAnsi="Cambria Math"/>
+              <w:sz w:val="20"/>
+              <w:szCs w:val="20"/>
+            </w:rPr>
+            <m:t>+</m:t>
+          </m:r>
+          <m:sSub>
+            <m:sSubPr>
+              <m:ctrlPr>
+                <w:rPr>
+                  <w:rFonts w:ascii="Cambria Math" w:hAnsi="Cambria Math"/>
+                  <w:i/>
+                  <w:sz w:val="20"/>
+                  <w:szCs w:val="20"/>
+                </w:rPr>
+              </m:ctrlPr>
+            </m:sSubPr>
+            <m:e>
+              <m:r>
+                <w:rPr>
+                  <w:rFonts w:ascii="Cambria Math" w:hAnsi="Cambria Math"/>
+                  <w:sz w:val="20"/>
+                  <w:szCs w:val="20"/>
+                </w:rPr>
+                <m:t>n</m:t>
+              </m:r>
+            </m:e>
+            <m:sub>
+              <m:sSub>
+                <m:sSubPr>
+                  <m:ctrlPr>
+                    <w:rPr>
+                      <w:rFonts w:ascii="Cambria Math" w:hAnsi="Cambria Math"/>
+                      <w:i/>
+                      <w:sz w:val="20"/>
+                      <w:szCs w:val="20"/>
+                    </w:rPr>
+                  </m:ctrlPr>
+                </m:sSubPr>
+                <m:e>
+                  <m:r>
+                    <w:rPr>
+                      <w:rFonts w:ascii="Cambria Math" w:hAnsi="Cambria Math"/>
+                      <w:sz w:val="20"/>
+                      <w:szCs w:val="20"/>
+                    </w:rPr>
+                    <m:t>O</m:t>
+                  </m:r>
+                </m:e>
+                <m:sub>
+                  <m:r>
+                    <w:rPr>
+                      <w:rFonts w:ascii="Cambria Math" w:hAnsi="Cambria Math"/>
+                      <w:sz w:val="20"/>
+                      <w:szCs w:val="20"/>
+                    </w:rPr>
+                    <m:t>2</m:t>
+                  </m:r>
+                </m:sub>
+              </m:sSub>
+            </m:sub>
+          </m:sSub>
+          <m:sSub>
+            <m:sSubPr>
+              <m:ctrlPr>
+                <w:rPr>
+                  <w:rFonts w:ascii="Cambria Math" w:hAnsi="Cambria Math"/>
+                  <w:i/>
+                  <w:sz w:val="20"/>
+                  <w:szCs w:val="20"/>
+                </w:rPr>
+              </m:ctrlPr>
+            </m:sSubPr>
+            <m:e>
+              <m:r>
+                <w:rPr>
+                  <w:rFonts w:ascii="Cambria Math" w:hAnsi="Cambria Math"/>
+                  <w:sz w:val="20"/>
+                  <w:szCs w:val="20"/>
+                </w:rPr>
+                <m:t>O</m:t>
+              </m:r>
+            </m:e>
+            <m:sub>
+              <m:r>
+                <w:rPr>
+                  <w:rFonts w:ascii="Cambria Math" w:hAnsi="Cambria Math"/>
+                  <w:sz w:val="20"/>
+                  <w:szCs w:val="20"/>
+                </w:rPr>
+                <m:t>2</m:t>
+              </m:r>
+            </m:sub>
+          </m:sSub>
+          <m:r>
+            <w:rPr>
+              <w:rFonts w:ascii="Cambria Math" w:hAnsi="Cambria Math"/>
+              <w:sz w:val="20"/>
+              <w:szCs w:val="20"/>
+            </w:rPr>
+            <m:t>+</m:t>
+          </m:r>
+          <m:sSub>
+            <m:sSubPr>
+              <m:ctrlPr>
+                <w:rPr>
+                  <w:rFonts w:ascii="Cambria Math" w:hAnsi="Cambria Math"/>
+                  <w:i/>
+                  <w:sz w:val="20"/>
+                  <w:szCs w:val="20"/>
+                </w:rPr>
+              </m:ctrlPr>
+            </m:sSubPr>
+            <m:e>
+              <m:r>
+                <w:rPr>
+                  <w:rFonts w:ascii="Cambria Math" w:hAnsi="Cambria Math"/>
+                  <w:sz w:val="20"/>
+                  <w:szCs w:val="20"/>
+                </w:rPr>
+                <m:t>n</m:t>
+              </m:r>
+            </m:e>
+            <m:sub>
+              <m:sSub>
+                <m:sSubPr>
+                  <m:ctrlPr>
+                    <w:rPr>
+                      <w:rFonts w:ascii="Cambria Math" w:hAnsi="Cambria Math"/>
+                      <w:i/>
+                      <w:sz w:val="20"/>
+                      <w:szCs w:val="20"/>
+                    </w:rPr>
+                  </m:ctrlPr>
+                </m:sSubPr>
+                <m:e>
+                  <m:r>
+                    <w:rPr>
+                      <w:rFonts w:ascii="Cambria Math" w:hAnsi="Cambria Math"/>
+                      <w:sz w:val="20"/>
+                      <w:szCs w:val="20"/>
+                    </w:rPr>
+                    <m:t>N</m:t>
+                  </m:r>
+                </m:e>
+                <m:sub>
+                  <m:r>
+                    <w:rPr>
+                      <w:rFonts w:ascii="Cambria Math" w:hAnsi="Cambria Math"/>
+                      <w:sz w:val="20"/>
+                      <w:szCs w:val="20"/>
+                    </w:rPr>
+                    <m:t>2</m:t>
+                  </m:r>
+                </m:sub>
+              </m:sSub>
+            </m:sub>
+          </m:sSub>
+          <m:sSub>
+            <m:sSubPr>
+              <m:ctrlPr>
+                <w:rPr>
+                  <w:rFonts w:ascii="Cambria Math" w:hAnsi="Cambria Math"/>
+                  <w:i/>
+                  <w:sz w:val="20"/>
+                  <w:szCs w:val="20"/>
+                </w:rPr>
+              </m:ctrlPr>
+            </m:sSubPr>
+            <m:e>
+              <m:r>
+                <w:rPr>
+                  <w:rFonts w:ascii="Cambria Math" w:hAnsi="Cambria Math"/>
+                  <w:sz w:val="20"/>
+                  <w:szCs w:val="20"/>
+                </w:rPr>
+                <m:t>N</m:t>
+              </m:r>
+            </m:e>
+            <m:sub>
+              <m:r>
+                <w:rPr>
+                  <w:rFonts w:ascii="Cambria Math" w:hAnsi="Cambria Math"/>
+                  <w:sz w:val="20"/>
+                  <w:szCs w:val="20"/>
+                </w:rPr>
+                <m:t>2</m:t>
+              </m:r>
+            </m:sub>
+          </m:sSub>
+          <m:r>
+            <w:rPr>
+              <w:rFonts w:ascii="Cambria Math" w:hAnsi="Cambria Math"/>
+              <w:sz w:val="20"/>
+              <w:szCs w:val="20"/>
+            </w:rPr>
+            <m:t>+</m:t>
+          </m:r>
+          <m:sSub>
+            <m:sSubPr>
+              <m:ctrlPr>
+                <w:rPr>
+                  <w:rFonts w:ascii="Cambria Math" w:hAnsi="Cambria Math"/>
+                  <w:i/>
+                  <w:sz w:val="20"/>
+                  <w:szCs w:val="20"/>
+                </w:rPr>
+              </m:ctrlPr>
+            </m:sSubPr>
+            <m:e>
+              <m:r>
+                <w:rPr>
+                  <w:rFonts w:ascii="Cambria Math" w:hAnsi="Cambria Math"/>
+                  <w:sz w:val="20"/>
+                  <w:szCs w:val="20"/>
+                </w:rPr>
+                <m:t>n</m:t>
+              </m:r>
+            </m:e>
+            <m:sub>
+              <m:sSub>
+                <m:sSubPr>
+                  <m:ctrlPr>
+                    <w:rPr>
+                      <w:rFonts w:ascii="Cambria Math" w:hAnsi="Cambria Math"/>
+                      <w:i/>
+                      <w:sz w:val="20"/>
+                      <w:szCs w:val="20"/>
+                    </w:rPr>
+                  </m:ctrlPr>
+                </m:sSubPr>
+                <m:e>
+                  <m:r>
+                    <w:rPr>
+                      <w:rFonts w:ascii="Cambria Math" w:hAnsi="Cambria Math"/>
+                      <w:sz w:val="20"/>
+                      <w:szCs w:val="20"/>
+                    </w:rPr>
+                    <m:t>H</m:t>
+                  </m:r>
+                </m:e>
+                <m:sub>
+                  <m:r>
+                    <w:rPr>
+                      <w:rFonts w:ascii="Cambria Math" w:hAnsi="Cambria Math"/>
+                      <w:sz w:val="20"/>
+                      <w:szCs w:val="20"/>
+                    </w:rPr>
+                    <m:t>2</m:t>
+                  </m:r>
+                </m:sub>
+              </m:sSub>
+              <m:r>
+                <w:rPr>
+                  <w:rFonts w:ascii="Cambria Math" w:hAnsi="Cambria Math"/>
+                  <w:sz w:val="20"/>
+                  <w:szCs w:val="20"/>
+                </w:rPr>
+                <m:t>O</m:t>
+              </m:r>
+            </m:sub>
+          </m:sSub>
+          <m:sSub>
+            <m:sSubPr>
+              <m:ctrlPr>
+                <w:rPr>
+                  <w:rFonts w:ascii="Cambria Math" w:hAnsi="Cambria Math"/>
+                  <w:i/>
+                  <w:sz w:val="20"/>
+                  <w:szCs w:val="20"/>
+                </w:rPr>
+              </m:ctrlPr>
+            </m:sSubPr>
+            <m:e>
+              <m:r>
+                <w:rPr>
+                  <w:rFonts w:ascii="Cambria Math" w:hAnsi="Cambria Math"/>
+                  <w:sz w:val="20"/>
+                  <w:szCs w:val="20"/>
+                </w:rPr>
+                <m:t>H</m:t>
+              </m:r>
+            </m:e>
+            <m:sub>
+              <m:r>
+                <w:rPr>
+                  <w:rFonts w:ascii="Cambria Math" w:hAnsi="Cambria Math"/>
+                  <w:sz w:val="20"/>
+                  <w:szCs w:val="20"/>
+                </w:rPr>
+                <m:t>2</m:t>
+              </m:r>
+            </m:sub>
+          </m:sSub>
+          <m:r>
+            <w:rPr>
+              <w:rFonts w:ascii="Cambria Math" w:hAnsi="Cambria Math"/>
+              <w:sz w:val="20"/>
+              <w:szCs w:val="20"/>
+            </w:rPr>
+            <m:t>O+</m:t>
+          </m:r>
+          <m:sSub>
+            <m:sSubPr>
+              <m:ctrlPr>
+                <w:rPr>
+                  <w:rFonts w:ascii="Cambria Math" w:hAnsi="Cambria Math"/>
+                  <w:i/>
+                  <w:sz w:val="20"/>
+                  <w:szCs w:val="20"/>
+                </w:rPr>
+              </m:ctrlPr>
+            </m:sSubPr>
+            <m:e>
+              <m:r>
+                <w:rPr>
+                  <w:rFonts w:ascii="Cambria Math" w:hAnsi="Cambria Math"/>
+                  <w:sz w:val="20"/>
+                  <w:szCs w:val="20"/>
+                </w:rPr>
+                <m:t>n</m:t>
+              </m:r>
+            </m:e>
+            <m:sub>
+              <m:r>
+                <w:rPr>
+                  <w:rFonts w:ascii="Cambria Math" w:hAnsi="Cambria Math"/>
+                  <w:sz w:val="20"/>
+                  <w:szCs w:val="20"/>
+                </w:rPr>
+                <m:t>OH</m:t>
+              </m:r>
+            </m:sub>
+          </m:sSub>
+          <m:r>
+            <w:rPr>
+              <w:rFonts w:ascii="Cambria Math" w:hAnsi="Cambria Math"/>
+              <w:sz w:val="20"/>
+              <w:szCs w:val="20"/>
+            </w:rPr>
+            <m:t>OH+</m:t>
+          </m:r>
+          <m:sSub>
+            <m:sSubPr>
+              <m:ctrlPr>
+                <w:rPr>
+                  <w:rFonts w:ascii="Cambria Math" w:hAnsi="Cambria Math"/>
+                  <w:i/>
+                  <w:sz w:val="20"/>
+                  <w:szCs w:val="20"/>
+                </w:rPr>
+              </m:ctrlPr>
+            </m:sSubPr>
+            <m:e>
+              <m:r>
+                <w:rPr>
+                  <w:rFonts w:ascii="Cambria Math" w:hAnsi="Cambria Math"/>
+                  <w:sz w:val="20"/>
+                  <w:szCs w:val="20"/>
+                </w:rPr>
+                <m:t>n</m:t>
+              </m:r>
+            </m:e>
+            <m:sub>
+              <m:r>
+                <w:rPr>
+                  <w:rFonts w:ascii="Cambria Math" w:hAnsi="Cambria Math"/>
+                  <w:sz w:val="20"/>
+                  <w:szCs w:val="20"/>
+                </w:rPr>
+                <m:t>O</m:t>
+              </m:r>
+            </m:sub>
+          </m:sSub>
+          <m:r>
+            <w:rPr>
+              <w:rFonts w:ascii="Cambria Math" w:hAnsi="Cambria Math"/>
+              <w:sz w:val="20"/>
+              <w:szCs w:val="20"/>
+            </w:rPr>
+            <m:t>O+</m:t>
+          </m:r>
+          <m:sSub>
+            <m:sSubPr>
+              <m:ctrlPr>
+                <w:rPr>
+                  <w:rFonts w:ascii="Cambria Math" w:hAnsi="Cambria Math"/>
+                  <w:i/>
+                  <w:sz w:val="20"/>
+                  <w:szCs w:val="20"/>
+                </w:rPr>
+              </m:ctrlPr>
+            </m:sSubPr>
+            <m:e>
+              <m:r>
+                <w:rPr>
+                  <w:rFonts w:ascii="Cambria Math" w:hAnsi="Cambria Math"/>
+                  <w:sz w:val="20"/>
+                  <w:szCs w:val="20"/>
+                </w:rPr>
+                <m:t>n</m:t>
+              </m:r>
+            </m:e>
+            <m:sub>
+              <m:r>
+                <w:rPr>
+                  <w:rFonts w:ascii="Cambria Math" w:hAnsi="Cambria Math"/>
+                  <w:sz w:val="20"/>
+                  <w:szCs w:val="20"/>
+                </w:rPr>
+                <m:t>H</m:t>
+              </m:r>
+            </m:sub>
+          </m:sSub>
+          <m:r>
+            <w:rPr>
+              <w:rFonts w:ascii="Cambria Math" w:hAnsi="Cambria Math"/>
+              <w:sz w:val="20"/>
+              <w:szCs w:val="20"/>
+            </w:rPr>
+            <m:t>H+</m:t>
+          </m:r>
+          <m:sSub>
+            <m:sSubPr>
+              <m:ctrlPr>
+                <w:rPr>
+                  <w:rFonts w:ascii="Cambria Math" w:hAnsi="Cambria Math"/>
+                  <w:i/>
+                  <w:sz w:val="20"/>
+                  <w:szCs w:val="20"/>
+                </w:rPr>
+              </m:ctrlPr>
+            </m:sSubPr>
+            <m:e>
+              <m:r>
+                <w:rPr>
+                  <w:rFonts w:ascii="Cambria Math" w:hAnsi="Cambria Math"/>
+                  <w:sz w:val="20"/>
+                  <w:szCs w:val="20"/>
+                </w:rPr>
+                <m:t>n</m:t>
+              </m:r>
+            </m:e>
+            <m:sub>
+              <m:r>
+                <w:rPr>
+                  <w:rFonts w:ascii="Cambria Math" w:hAnsi="Cambria Math"/>
+                  <w:sz w:val="20"/>
+                  <w:szCs w:val="20"/>
+                </w:rPr>
+                <m:t>NO</m:t>
+              </m:r>
+            </m:sub>
+          </m:sSub>
+          <m:r>
+            <w:rPr>
+              <w:rFonts w:ascii="Cambria Math" w:hAnsi="Cambria Math"/>
+              <w:sz w:val="20"/>
+              <w:szCs w:val="20"/>
+            </w:rPr>
+            <m:t>NO+</m:t>
+          </m:r>
+          <m:sSub>
+            <m:sSubPr>
+              <m:ctrlPr>
+                <w:rPr>
+                  <w:rFonts w:ascii="Cambria Math" w:hAnsi="Cambria Math"/>
+                  <w:i/>
+                  <w:sz w:val="20"/>
+                  <w:szCs w:val="20"/>
+                </w:rPr>
+              </m:ctrlPr>
+            </m:sSubPr>
+            <m:e>
+              <m:r>
+                <w:rPr>
+                  <w:rFonts w:ascii="Cambria Math" w:hAnsi="Cambria Math"/>
+                  <w:sz w:val="20"/>
+                  <w:szCs w:val="20"/>
+                </w:rPr>
+                <m:t>n</m:t>
+              </m:r>
+            </m:e>
+            <m:sub>
+              <m:r>
+                <w:rPr>
+                  <w:rFonts w:ascii="Cambria Math" w:hAnsi="Cambria Math"/>
+                  <w:sz w:val="20"/>
+                  <w:szCs w:val="20"/>
+                </w:rPr>
+                <m:t>Ne</m:t>
+              </m:r>
+            </m:sub>
+          </m:sSub>
+          <m:r>
+            <w:rPr>
+              <w:rFonts w:ascii="Cambria Math" w:hAnsi="Cambria Math"/>
+              <w:sz w:val="20"/>
+              <w:szCs w:val="20"/>
+            </w:rPr>
+            <m:t>Ne</m:t>
+          </m:r>
+        </m:oMath>
+      </m:oMathPara>
     </w:p>
     <w:p>
       <w:pPr>

</xml_diff>

<commit_message>
minor fix and backup folder just in case
</commit_message>
<xml_diff>
--- a/Chemical Equilibrium Project Outline.docx
+++ b/Chemical Equilibrium Project Outline.docx
@@ -1735,7 +1735,7 @@
             <w:sz w:val="20"/>
             <w:szCs w:val="20"/>
           </w:rPr>
-          <m:t>≅</m:t>
+          <m:t>≅23</m:t>
         </m:r>
         <m:r>
           <w:rPr>
@@ -1743,7 +1743,7 @@
             <w:sz w:val="20"/>
             <w:szCs w:val="20"/>
           </w:rPr>
-          <m:t>234</m:t>
+          <m:t>50</m:t>
         </m:r>
         <m:r>
           <w:rPr>
@@ -1751,7 +1751,7 @@
             <w:sz w:val="20"/>
             <w:szCs w:val="20"/>
           </w:rPr>
-          <m:t>8K)</m:t>
+          <m:t>K)</m:t>
         </m:r>
       </m:oMath>
     </w:p>
@@ -1845,19 +1845,11 @@
           <w:rFonts w:eastAsiaTheme="minorEastAsia"/>
         </w:rPr>
       </w:pPr>
-      <w:proofErr w:type="gramStart"/>
       <w:r>
         <w:rPr>
           <w:rFonts w:eastAsiaTheme="minorEastAsia"/>
         </w:rPr>
-        <w:t>So</w:t>
-      </w:r>
-      <w:proofErr w:type="gramEnd"/>
-      <w:r>
-        <w:rPr>
-          <w:rFonts w:eastAsiaTheme="minorEastAsia"/>
-        </w:rPr>
-        <w:t xml:space="preserve"> </w:t>
+        <w:t xml:space="preserve">So </w:t>
       </w:r>
       <w:r>
         <w:rPr>
@@ -4105,21 +4097,7 @@
         <w:rPr>
           <w:rFonts w:eastAsiaTheme="minorEastAsia"/>
         </w:rPr>
-        <w:t xml:space="preserve"> </w:t>
-      </w:r>
-      <w:proofErr w:type="gramStart"/>
-      <w:r>
-        <w:rPr>
-          <w:rFonts w:eastAsiaTheme="minorEastAsia"/>
-        </w:rPr>
-        <w:t>so</w:t>
-      </w:r>
-      <w:proofErr w:type="gramEnd"/>
-      <w:r>
-        <w:rPr>
-          <w:rFonts w:eastAsiaTheme="minorEastAsia"/>
-        </w:rPr>
-        <w:t xml:space="preserve"> write 4 atom conservation equations.</w:t>
+        <w:t xml:space="preserve"> so write 4 atom conservation equations.</w:t>
       </w:r>
     </w:p>
     <w:p>

</xml_diff>